<commit_message>
Radaction sur latex started
</commit_message>
<xml_diff>
--- a/Propre.docx
+++ b/Propre.docx
@@ -172,7 +172,37 @@
           <w:sz w:val="28"/>
           <w:lang w:val="fr-FR"/>
         </w:rPr>
-        <w:t>CHAP 1 Business Intelligence</w:t>
+        <w:t>CHAP 1</w:t>
+      </w:r>
+      <w:r>
+        <w:rPr>
+          <w:sz w:val="28"/>
+          <w:lang w:val="fr-FR"/>
+        </w:rPr>
+        <w:t xml:space="preserve"> Synthèse Bibliographique</w:t>
+      </w:r>
+    </w:p>
+    <w:p>
+      <w:pPr>
+        <w:jc w:val="both"/>
+        <w:rPr>
+          <w:sz w:val="28"/>
+          <w:lang w:val="fr-FR"/>
+        </w:rPr>
+      </w:pPr>
+      <w:r>
+        <w:rPr>
+          <w:sz w:val="28"/>
+          <w:lang w:val="fr-FR"/>
+        </w:rPr>
+        <w:t>I</w:t>
+      </w:r>
+      <w:r>
+        <w:rPr>
+          <w:sz w:val="28"/>
+          <w:lang w:val="fr-FR"/>
+        </w:rPr>
+        <w:t xml:space="preserve"> Business Intelligence</w:t>
       </w:r>
     </w:p>
     <w:p>
@@ -229,15 +259,13 @@
         </w:rPr>
         <w:t xml:space="preserve">Le concept de Data Warehouse, tel que connu aujourd’hui, est apparu pour la première  fois en 1980 ; l’idée consistait alors à réaliser une base de données destinée exclusivement au processus décisionnel. Les nouveaux besoins de l’entreprise, les quantités importantes de données produites par les systèmes opérationnels et l’apparition des technologies aptes à sa mise en </w:t>
       </w:r>
-      <w:proofErr w:type="spellStart"/>
       <w:r>
         <w:rPr>
           <w:sz w:val="28"/>
           <w:lang w:val="fr-FR"/>
         </w:rPr>
-        <w:t>oeuvre</w:t>
-      </w:r>
-      <w:proofErr w:type="spellEnd"/>
+        <w:t>œuvre</w:t>
+      </w:r>
       <w:r>
         <w:rPr>
           <w:sz w:val="28"/>
@@ -298,7 +326,7 @@
           <w:sz w:val="28"/>
           <w:lang w:val="fr-FR"/>
         </w:rPr>
-        <w:t xml:space="preserve">Selon Jean-Louis Le Moigne, « Le système d’information est l’ensemble des méthodes et moyens de recueil de contrôle et de distribution des informations nécessaires à l’exercice de l’activité en tout point de l’organisation. Il a pour fonction de produire et de mémoriser les informations, de l’activité du système </w:t>
+        <w:t xml:space="preserve">Selon Jean-Louis Le Moigne, « Le système d’information est l’ensemble des méthodes et moyens de recueil de contrôle et de distribution des informations nécessaires à l’exercice de l’activité en tout point de l’organisation. Il a pour </w:t>
       </w:r>
       <w:r>
         <w:rPr>
@@ -306,7 +334,7 @@
           <w:lang w:val="fr-FR"/>
         </w:rPr>
         <w:lastRenderedPageBreak/>
-        <w:t>opérant (système opérationnel), puis de les mettre à disposition du système de décision (système de pilotage) » [Le Moigne 1977].</w:t>
+        <w:t>fonction de produire et de mémoriser les informations, de l’activité du système opérant (système opérationnel), puis de les mettre à disposition du système de décision (système de pilotage) » [Le Moigne 1977].</w:t>
       </w:r>
     </w:p>
     <w:p>
@@ -406,7 +434,6 @@
         </w:rPr>
         <w:t xml:space="preserve">Le tableau 1.1 </w:t>
       </w:r>
-      <w:proofErr w:type="spellStart"/>
       <w:r>
         <w:rPr>
           <w:rFonts w:ascii="Arial" w:hAnsi="Arial" w:cs="Arial"/>
@@ -416,9 +443,8 @@
           <w:shd w:val="clear" w:color="auto" w:fill="FFFFFF"/>
           <w:lang w:val="fr-FR"/>
         </w:rPr>
-        <w:t>resume</w:t>
-      </w:r>
-      <w:proofErr w:type="spellEnd"/>
+        <w:t>résume</w:t>
+      </w:r>
       <w:r>
         <w:rPr>
           <w:rFonts w:ascii="Arial" w:hAnsi="Arial" w:cs="Arial"/>
@@ -428,9 +454,8 @@
           <w:shd w:val="clear" w:color="auto" w:fill="FFFFFF"/>
           <w:lang w:val="fr-FR"/>
         </w:rPr>
-        <w:t xml:space="preserve"> les </w:t>
-      </w:r>
-      <w:proofErr w:type="spellStart"/>
+        <w:t xml:space="preserve"> d</w:t>
+      </w:r>
       <w:r>
         <w:rPr>
           <w:rFonts w:ascii="Arial" w:hAnsi="Arial" w:cs="Arial"/>
@@ -440,9 +465,8 @@
           <w:shd w:val="clear" w:color="auto" w:fill="FFFFFF"/>
           <w:lang w:val="fr-FR"/>
         </w:rPr>
-        <w:t>diferences</w:t>
-      </w:r>
-      <w:proofErr w:type="spellEnd"/>
+        <w:t xml:space="preserve">es </w:t>
+      </w:r>
       <w:r>
         <w:rPr>
           <w:rFonts w:ascii="Arial" w:hAnsi="Arial" w:cs="Arial"/>
@@ -452,9 +476,8 @@
           <w:shd w:val="clear" w:color="auto" w:fill="FFFFFF"/>
           <w:lang w:val="fr-FR"/>
         </w:rPr>
-        <w:t xml:space="preserve"> marquantes selon deux </w:t>
-      </w:r>
-      <w:proofErr w:type="spellStart"/>
+        <w:t>différences</w:t>
+      </w:r>
       <w:r>
         <w:rPr>
           <w:rFonts w:ascii="Arial" w:hAnsi="Arial" w:cs="Arial"/>
@@ -464,9 +487,8 @@
           <w:shd w:val="clear" w:color="auto" w:fill="FFFFFF"/>
           <w:lang w:val="fr-FR"/>
         </w:rPr>
-        <w:t>criteres</w:t>
-      </w:r>
-      <w:proofErr w:type="spellEnd"/>
+        <w:t xml:space="preserve"> entre le système opérationnel et le système </w:t>
+      </w:r>
       <w:r>
         <w:rPr>
           <w:rFonts w:ascii="Arial" w:hAnsi="Arial" w:cs="Arial"/>
@@ -476,7 +498,29 @@
           <w:shd w:val="clear" w:color="auto" w:fill="FFFFFF"/>
           <w:lang w:val="fr-FR"/>
         </w:rPr>
-        <w:t xml:space="preserve"> principale.</w:t>
+        <w:t>décisionnel</w:t>
+      </w:r>
+      <w:r>
+        <w:rPr>
+          <w:rFonts w:ascii="Arial" w:hAnsi="Arial" w:cs="Arial"/>
+          <w:color w:val="222222"/>
+          <w:sz w:val="21"/>
+          <w:szCs w:val="21"/>
+          <w:shd w:val="clear" w:color="auto" w:fill="FFFFFF"/>
+          <w:lang w:val="fr-FR"/>
+        </w:rPr>
+        <w:t>.</w:t>
+      </w:r>
+      <w:r>
+        <w:rPr>
+          <w:rFonts w:ascii="Arial" w:hAnsi="Arial" w:cs="Arial"/>
+          <w:color w:val="222222"/>
+          <w:sz w:val="21"/>
+          <w:szCs w:val="21"/>
+          <w:shd w:val="clear" w:color="auto" w:fill="FFFFFF"/>
+          <w:lang w:val="fr-FR"/>
+        </w:rPr>
+        <w:t xml:space="preserve"> Critère </w:t>
       </w:r>
     </w:p>
     <w:p>
@@ -1104,85 +1148,9 @@
     <w:p>
       <w:pPr>
         <w:jc w:val="both"/>
-        <w:rPr>
-          <w:lang w:val="fr-FR"/>
-        </w:rPr>
-      </w:pPr>
-      <w:r>
-        <w:rPr>
-          <w:lang w:val="fr-FR"/>
-        </w:rPr>
-        <w:t xml:space="preserve">« </w:t>
-      </w:r>
-      <w:proofErr w:type="spellStart"/>
-      <w:r>
-        <w:rPr>
-          <w:lang w:val="fr-FR"/>
-        </w:rPr>
-        <w:t>Every</w:t>
-      </w:r>
-      <w:proofErr w:type="spellEnd"/>
-      <w:r>
-        <w:rPr>
-          <w:lang w:val="fr-FR"/>
-        </w:rPr>
-        <w:t xml:space="preserve"> key structure in the data warehouse </w:t>
-      </w:r>
-      <w:proofErr w:type="spellStart"/>
-      <w:r>
-        <w:rPr>
-          <w:lang w:val="fr-FR"/>
-        </w:rPr>
-        <w:t>contains</w:t>
-      </w:r>
-      <w:proofErr w:type="spellEnd"/>
-      <w:r>
-        <w:rPr>
-          <w:lang w:val="fr-FR"/>
-        </w:rPr>
-        <w:t xml:space="preserve"> - </w:t>
-      </w:r>
-      <w:proofErr w:type="spellStart"/>
-      <w:r>
-        <w:rPr>
-          <w:lang w:val="fr-FR"/>
-        </w:rPr>
-        <w:t>implicitly</w:t>
-      </w:r>
-      <w:proofErr w:type="spellEnd"/>
-      <w:r>
-        <w:rPr>
-          <w:lang w:val="fr-FR"/>
-        </w:rPr>
-        <w:t xml:space="preserve"> or </w:t>
-      </w:r>
-      <w:proofErr w:type="spellStart"/>
-      <w:r>
-        <w:rPr>
-          <w:lang w:val="fr-FR"/>
-        </w:rPr>
-        <w:t>explicitly</w:t>
-      </w:r>
-      <w:proofErr w:type="spellEnd"/>
-      <w:r>
-        <w:rPr>
-          <w:lang w:val="fr-FR"/>
-        </w:rPr>
-        <w:t xml:space="preserve"> -an </w:t>
-      </w:r>
-      <w:proofErr w:type="spellStart"/>
-      <w:r>
-        <w:rPr>
-          <w:lang w:val="fr-FR"/>
-        </w:rPr>
-        <w:t>element</w:t>
-      </w:r>
-      <w:proofErr w:type="spellEnd"/>
-      <w:r>
-        <w:rPr>
-          <w:lang w:val="fr-FR"/>
-        </w:rPr>
-        <w:t xml:space="preserve"> of time » [Inmon, 2000].</w:t>
+      </w:pPr>
+      <w:r>
+        <w:t>« Every key structure in the data warehouse contains - implicitly or explicitly -an element of time » [Inmon, 2000].</w:t>
       </w:r>
     </w:p>
     <w:p>
@@ -1310,7 +1278,7 @@
           <w:szCs w:val="24"/>
           <w:lang w:val="fr-FR"/>
         </w:rPr>
-        <w:t xml:space="preserve">(entrepôt de données en français) remonte aux années 80, durant lesquelles un intérêt croissant au système décisionnel a vu le jour, dû essentiellement à l’émergence des SGBD relationnel et la simplicité du modèle relationnel et la puissance offerte par le langage SQL, au début, le Data Warehouse n’était rien d’autre qu’une copie des données du système opérationnel prise de façon périodique, dédiée à un environnement de support à la prise de décision. Ainsi, les données étaient extraites du système opérationnel, stockées dans une nouvelle base de données «concept d’infocentre », le motif principal étant de </w:t>
+        <w:t xml:space="preserve">(entrepôt de données en français) remonte aux années 80, durant lesquelles un intérêt croissant au système décisionnel a vu le jour, dû essentiellement à l’émergence des SGBD relationnel et la simplicité du modèle relationnel et la puissance offerte par le langage SQL, au début, le Data Warehouse n’était rien d’autre qu’une copie des données du système opérationnel prise de façon périodique, dédiée à un environnement </w:t>
       </w:r>
       <w:r>
         <w:rPr>
@@ -1320,7 +1288,7 @@
           <w:lang w:val="fr-FR"/>
         </w:rPr>
         <w:lastRenderedPageBreak/>
-        <w:t>répondre aux requêtes des décideurs sans pour autant altérer les performances des systèmes opérationnels. Le Data Warehouse, tel qu’on le connaît actuellement, n’est plus vu comme une copie ou un cumul de copies prises de façon périodique- des données du système opérationnel. Il est devenu une nouvelle source d’information, alimenté avec des données recueillies et consolidées des différentes sources internes et externes.</w:t>
+        <w:t>de support à la prise de décision. Ainsi, les données étaient extraites du système opérationnel, stockées dans une nouvelle base de données «concept d’infocentre », le motif principal étant de répondre aux requêtes des décideurs sans pour autant altérer les performances des systèmes opérationnels. Le Data Warehouse, tel qu’on le connaît actuellement, n’est plus vu comme une copie ou un cumul de copies prises de façon périodique- des données du système opérationnel. Il est devenu une nouvelle source d’information, alimenté avec des données recueillies et consolidées des différentes sources internes et externes.</w:t>
       </w:r>
     </w:p>
     <w:p>
@@ -1368,7 +1336,6 @@
       <w:r>
         <w:rPr>
           <w:noProof/>
-          <w:lang w:val="fr-FR"/>
         </w:rPr>
         <w:drawing>
           <wp:inline distT="0" distB="0" distL="0" distR="0">
@@ -1434,13 +1401,11 @@
         <w:jc w:val="both"/>
         <w:rPr>
           <w:noProof/>
-          <w:lang w:val="fr-FR"/>
         </w:rPr>
       </w:pPr>
       <w:r>
         <w:rPr>
           <w:noProof/>
-          <w:lang w:val="fr-FR"/>
         </w:rPr>
         <w:t>Figure XX Architecture generale d’un datawarehouse</w:t>
       </w:r>
@@ -1453,11 +1418,31 @@
         </w:rPr>
       </w:pPr>
       <w:r>
-        <w:rPr>
-          <w:lang w:val="fr-FR"/>
-        </w:rPr>
         <w:tab/>
-        <w:t>La figure XX Illustre la forme générale d’un data Warehouse que nous allons détailler en quelques point.</w:t>
+      </w:r>
+      <w:r>
+        <w:rPr>
+          <w:lang w:val="fr-FR"/>
+        </w:rPr>
+        <w:t>La figure ci-dessus</w:t>
+      </w:r>
+      <w:r>
+        <w:rPr>
+          <w:lang w:val="fr-FR"/>
+        </w:rPr>
+        <w:t xml:space="preserve"> Illustre la forme générale d’un data Warehouse que nous al</w:t>
+      </w:r>
+      <w:r>
+        <w:rPr>
+          <w:lang w:val="fr-FR"/>
+        </w:rPr>
+        <w:t>lons détailler dans les paragraphes suivants</w:t>
+      </w:r>
+      <w:r>
+        <w:rPr>
+          <w:lang w:val="fr-FR"/>
+        </w:rPr>
+        <w:t>.</w:t>
       </w:r>
     </w:p>
     <w:p>
@@ -1666,7 +1651,6 @@
           <w:b/>
           <w:lang w:val="fr-FR"/>
         </w:rPr>
-        <w:lastRenderedPageBreak/>
         <w:t>Data Warehouse :</w:t>
       </w:r>
       <w:r>
@@ -1978,6 +1962,23 @@
     <w:p>
       <w:pPr>
         <w:pStyle w:val="Paragraphedeliste"/>
+        <w:autoSpaceDE w:val="0"/>
+        <w:autoSpaceDN w:val="0"/>
+        <w:adjustRightInd w:val="0"/>
+        <w:spacing w:after="0" w:line="240" w:lineRule="auto"/>
+        <w:ind w:left="435"/>
+        <w:rPr>
+          <w:rFonts w:ascii="Times-Roman" w:hAnsi="Times-Roman" w:cs="Times-Roman"/>
+          <w:b/>
+          <w:sz w:val="26"/>
+          <w:szCs w:val="24"/>
+          <w:lang w:val="fr-FR"/>
+        </w:rPr>
+      </w:pPr>
+    </w:p>
+    <w:p>
+      <w:pPr>
+        <w:pStyle w:val="Paragraphedeliste"/>
         <w:numPr>
           <w:ilvl w:val="0"/>
           <w:numId w:val="1"/>
@@ -1994,7 +1995,18 @@
           <w:lang w:val="fr-FR"/>
         </w:rPr>
       </w:pPr>
-      <w:r>
+    </w:p>
+    <w:p>
+      <w:pPr>
+        <w:pStyle w:val="Paragraphedeliste"/>
+        <w:numPr>
+          <w:ilvl w:val="0"/>
+          <w:numId w:val="1"/>
+        </w:numPr>
+        <w:autoSpaceDE w:val="0"/>
+        <w:autoSpaceDN w:val="0"/>
+        <w:adjustRightInd w:val="0"/>
+        <w:spacing w:after="0" w:line="240" w:lineRule="auto"/>
         <w:rPr>
           <w:rFonts w:ascii="Times-Roman" w:hAnsi="Times-Roman" w:cs="Times-Roman"/>
           <w:b/>
@@ -2002,6 +2014,15 @@
           <w:szCs w:val="24"/>
           <w:lang w:val="fr-FR"/>
         </w:rPr>
+      </w:pPr>
+      <w:r>
+        <w:rPr>
+          <w:rFonts w:ascii="Times-Roman" w:hAnsi="Times-Roman" w:cs="Times-Roman"/>
+          <w:b/>
+          <w:sz w:val="26"/>
+          <w:szCs w:val="24"/>
+          <w:lang w:val="fr-FR"/>
+        </w:rPr>
         <w:t>Modélisation des données de l’entrepôt</w:t>
       </w:r>
     </w:p>
@@ -2112,6 +2133,15 @@
           <w:lang w:val="fr-FR"/>
         </w:rPr>
       </w:pPr>
+      <w:r>
+        <w:rPr>
+          <w:rFonts w:ascii="Times-Roman" w:hAnsi="Times-Roman" w:cs="Times-Roman"/>
+          <w:sz w:val="24"/>
+          <w:szCs w:val="24"/>
+          <w:lang w:val="fr-FR"/>
+        </w:rPr>
+        <w:t>Figure cube.</w:t>
+      </w:r>
     </w:p>
     <w:p>
       <w:pPr>
@@ -2195,7 +2225,18 @@
           <w:szCs w:val="24"/>
           <w:lang w:val="fr-FR"/>
         </w:rPr>
-        <w:t xml:space="preserve">3.1.2 Le concept des Dimensions : </w:t>
+        <w:t xml:space="preserve">3.1.2 Le concept des </w:t>
+      </w:r>
+      <w:bookmarkStart w:id="0" w:name="_GoBack"/>
+      <w:r>
+        <w:rPr>
+          <w:rFonts w:ascii="Times-Roman" w:hAnsi="Times-Roman" w:cs="Times-Roman"/>
+          <w:b/>
+          <w:sz w:val="24"/>
+          <w:szCs w:val="24"/>
+          <w:lang w:val="fr-FR"/>
+        </w:rPr>
+        <w:t xml:space="preserve">Dimensions : </w:t>
       </w:r>
       <w:r>
         <w:rPr>
@@ -2206,43 +2247,45 @@
         </w:rPr>
         <w:t>Les tables de dimension sont les tables qui raccompagnent une table de faits, elles contiennent les descriptions textuelles de l’activité. Une table de dimension est constituée de nombreuses colonnes qui décrivent une ligne. C’est grâce à cette table que l’entrepôt de données est compréhensible et utilisable; elles permettent des analyses en tranches et en dés. Une dimension est généralement constituée : d’une clé artificielle, une clé naturelle et des attributs.</w:t>
       </w:r>
-    </w:p>
-    <w:p>
-      <w:pPr>
-        <w:autoSpaceDE w:val="0"/>
-        <w:autoSpaceDN w:val="0"/>
-        <w:adjustRightInd w:val="0"/>
-        <w:spacing w:after="0" w:line="240" w:lineRule="auto"/>
-        <w:rPr>
-          <w:rFonts w:ascii="Times-Roman" w:hAnsi="Times-Roman" w:cs="Times-Roman"/>
-          <w:sz w:val="24"/>
-          <w:szCs w:val="24"/>
-          <w:lang w:val="fr-FR"/>
-        </w:rPr>
-      </w:pPr>
-    </w:p>
-    <w:p>
-      <w:pPr>
-        <w:autoSpaceDE w:val="0"/>
-        <w:autoSpaceDN w:val="0"/>
-        <w:adjustRightInd w:val="0"/>
-        <w:spacing w:after="0" w:line="240" w:lineRule="auto"/>
-        <w:rPr>
-          <w:rFonts w:ascii="Times-Roman" w:hAnsi="Times-Roman" w:cs="Times-Roman"/>
-          <w:b/>
-          <w:sz w:val="24"/>
-          <w:szCs w:val="24"/>
-          <w:lang w:val="fr-FR"/>
-        </w:rPr>
-      </w:pPr>
-      <w:r>
-        <w:rPr>
-          <w:rFonts w:ascii="Times-Roman" w:hAnsi="Times-Roman" w:cs="Times-Roman"/>
-          <w:b/>
-          <w:sz w:val="24"/>
-          <w:szCs w:val="24"/>
-          <w:lang w:val="fr-FR"/>
-        </w:rPr>
+      <w:bookmarkEnd w:id="0"/>
+    </w:p>
+    <w:p>
+      <w:pPr>
+        <w:autoSpaceDE w:val="0"/>
+        <w:autoSpaceDN w:val="0"/>
+        <w:adjustRightInd w:val="0"/>
+        <w:spacing w:after="0" w:line="240" w:lineRule="auto"/>
+        <w:rPr>
+          <w:rFonts w:ascii="Times-Roman" w:hAnsi="Times-Roman" w:cs="Times-Roman"/>
+          <w:sz w:val="24"/>
+          <w:szCs w:val="24"/>
+          <w:lang w:val="fr-FR"/>
+        </w:rPr>
+      </w:pPr>
+    </w:p>
+    <w:p>
+      <w:pPr>
+        <w:autoSpaceDE w:val="0"/>
+        <w:autoSpaceDN w:val="0"/>
+        <w:adjustRightInd w:val="0"/>
+        <w:spacing w:after="0" w:line="240" w:lineRule="auto"/>
+        <w:rPr>
+          <w:rFonts w:ascii="Times-Roman" w:hAnsi="Times-Roman" w:cs="Times-Roman"/>
+          <w:b/>
+          <w:sz w:val="24"/>
+          <w:szCs w:val="24"/>
+          <w:lang w:val="fr-FR"/>
+        </w:rPr>
+      </w:pPr>
+      <w:r>
+        <w:rPr>
+          <w:rFonts w:ascii="Times-Roman" w:hAnsi="Times-Roman" w:cs="Times-Roman"/>
+          <w:b/>
+          <w:sz w:val="24"/>
+          <w:szCs w:val="24"/>
+          <w:lang w:val="fr-FR"/>
+        </w:rPr>
+        <w:lastRenderedPageBreak/>
         <w:t>3.2 Différents modèles de la modélisation dimensionnelle</w:t>
       </w:r>
     </w:p>
@@ -2282,7 +2325,6 @@
           <w:szCs w:val="24"/>
           <w:lang w:val="fr-FR"/>
         </w:rPr>
-        <w:lastRenderedPageBreak/>
         <w:t>Modèle en étoile</w:t>
       </w:r>
       <w:r>
@@ -2603,9 +2645,17 @@
           <w:i/>
           <w:sz w:val="24"/>
           <w:szCs w:val="24"/>
-          <w:lang w:val="fr-FR"/>
-        </w:rPr>
-      </w:pPr>
+        </w:rPr>
+      </w:pPr>
+      <w:r>
+        <w:rPr>
+          <w:rFonts w:ascii="Times-Roman" w:hAnsi="Times-Roman" w:cs="Times-Roman"/>
+          <w:i/>
+          <w:sz w:val="24"/>
+          <w:szCs w:val="24"/>
+        </w:rPr>
+        <w:t xml:space="preserve">Slicing is the process of retrieving a block of data from a cube by filtering on one dimension [Vincent </w:t>
+      </w:r>
       <w:proofErr w:type="spellStart"/>
       <w:r>
         <w:rPr>
@@ -2613,9 +2663,8 @@
           <w:i/>
           <w:sz w:val="24"/>
           <w:szCs w:val="24"/>
-          <w:lang w:val="fr-FR"/>
-        </w:rPr>
-        <w:t>Slicing</w:t>
+        </w:rPr>
+        <w:t>Rainardi</w:t>
       </w:r>
       <w:proofErr w:type="spellEnd"/>
       <w:r>
@@ -2624,9 +2673,131 @@
           <w:i/>
           <w:sz w:val="24"/>
           <w:szCs w:val="24"/>
-          <w:lang w:val="fr-FR"/>
-        </w:rPr>
-        <w:t xml:space="preserve"> </w:t>
+        </w:rPr>
+        <w:t xml:space="preserve"> 2008]. </w:t>
+      </w:r>
+    </w:p>
+    <w:p>
+      <w:pPr>
+        <w:autoSpaceDE w:val="0"/>
+        <w:autoSpaceDN w:val="0"/>
+        <w:adjustRightInd w:val="0"/>
+        <w:spacing w:after="0" w:line="240" w:lineRule="auto"/>
+        <w:ind w:firstLine="720"/>
+        <w:rPr>
+          <w:rFonts w:ascii="Times-Roman" w:hAnsi="Times-Roman" w:cs="Times-Roman"/>
+          <w:i/>
+          <w:sz w:val="24"/>
+          <w:szCs w:val="24"/>
+        </w:rPr>
+      </w:pPr>
+    </w:p>
+    <w:p>
+      <w:pPr>
+        <w:autoSpaceDE w:val="0"/>
+        <w:autoSpaceDN w:val="0"/>
+        <w:adjustRightInd w:val="0"/>
+        <w:spacing w:after="0" w:line="240" w:lineRule="auto"/>
+        <w:ind w:firstLine="720"/>
+        <w:rPr>
+          <w:rFonts w:ascii="Times-Roman" w:hAnsi="Times-Roman" w:cs="Times-Roman"/>
+          <w:i/>
+          <w:sz w:val="24"/>
+          <w:szCs w:val="24"/>
+        </w:rPr>
+      </w:pPr>
+    </w:p>
+    <w:p>
+      <w:pPr>
+        <w:autoSpaceDE w:val="0"/>
+        <w:autoSpaceDN w:val="0"/>
+        <w:adjustRightInd w:val="0"/>
+        <w:spacing w:after="0" w:line="240" w:lineRule="auto"/>
+        <w:ind w:firstLine="720"/>
+        <w:rPr>
+          <w:rFonts w:ascii="Times-Roman" w:hAnsi="Times-Roman" w:cs="Times-Roman"/>
+          <w:b/>
+          <w:sz w:val="24"/>
+          <w:szCs w:val="24"/>
+        </w:rPr>
+      </w:pPr>
+      <w:r>
+        <w:rPr>
+          <w:rFonts w:ascii="Times-Roman" w:hAnsi="Times-Roman" w:cs="Times-Roman"/>
+          <w:b/>
+          <w:sz w:val="24"/>
+          <w:szCs w:val="24"/>
+        </w:rPr>
+        <w:t>Figure du Slicing</w:t>
+      </w:r>
+    </w:p>
+    <w:p>
+      <w:pPr>
+        <w:autoSpaceDE w:val="0"/>
+        <w:autoSpaceDN w:val="0"/>
+        <w:adjustRightInd w:val="0"/>
+        <w:spacing w:after="0" w:line="240" w:lineRule="auto"/>
+        <w:ind w:firstLine="720"/>
+        <w:rPr>
+          <w:rFonts w:ascii="Times-Roman" w:hAnsi="Times-Roman" w:cs="Times-Roman"/>
+          <w:b/>
+          <w:sz w:val="24"/>
+          <w:szCs w:val="24"/>
+        </w:rPr>
+      </w:pPr>
+    </w:p>
+    <w:p>
+      <w:pPr>
+        <w:autoSpaceDE w:val="0"/>
+        <w:autoSpaceDN w:val="0"/>
+        <w:adjustRightInd w:val="0"/>
+        <w:spacing w:after="0" w:line="240" w:lineRule="auto"/>
+        <w:ind w:firstLine="720"/>
+        <w:rPr>
+          <w:rFonts w:ascii="Times-Roman" w:hAnsi="Times-Roman" w:cs="Times-Roman"/>
+          <w:b/>
+          <w:sz w:val="24"/>
+          <w:szCs w:val="24"/>
+        </w:rPr>
+      </w:pPr>
+    </w:p>
+    <w:p>
+      <w:pPr>
+        <w:autoSpaceDE w:val="0"/>
+        <w:autoSpaceDN w:val="0"/>
+        <w:adjustRightInd w:val="0"/>
+        <w:spacing w:after="0" w:line="240" w:lineRule="auto"/>
+        <w:ind w:firstLine="720"/>
+        <w:rPr>
+          <w:rFonts w:ascii="Times-Roman" w:hAnsi="Times-Roman" w:cs="Times-Roman"/>
+          <w:b/>
+          <w:sz w:val="24"/>
+          <w:szCs w:val="24"/>
+        </w:rPr>
+      </w:pPr>
+    </w:p>
+    <w:p>
+      <w:pPr>
+        <w:autoSpaceDE w:val="0"/>
+        <w:autoSpaceDN w:val="0"/>
+        <w:adjustRightInd w:val="0"/>
+        <w:spacing w:after="0" w:line="240" w:lineRule="auto"/>
+        <w:ind w:firstLine="720"/>
+        <w:rPr>
+          <w:rFonts w:ascii="Times-Roman" w:hAnsi="Times-Roman" w:cs="Times-Roman"/>
+          <w:i/>
+          <w:sz w:val="24"/>
+          <w:szCs w:val="24"/>
+        </w:rPr>
+      </w:pPr>
+      <w:r>
+        <w:rPr>
+          <w:rFonts w:ascii="Times-Roman" w:hAnsi="Times-Roman" w:cs="Times-Roman"/>
+          <w:i/>
+          <w:sz w:val="24"/>
+          <w:szCs w:val="24"/>
+        </w:rPr>
+        <w:t xml:space="preserve">Dicing is the process of retrieving a block of data from a cube by filtering on all dimensions [Vincent </w:t>
       </w:r>
       <w:proofErr w:type="spellStart"/>
       <w:r>
@@ -2635,9 +2806,8 @@
           <w:i/>
           <w:sz w:val="24"/>
           <w:szCs w:val="24"/>
-          <w:lang w:val="fr-FR"/>
-        </w:rPr>
-        <w:t>is</w:t>
+        </w:rPr>
+        <w:t>Rainardi</w:t>
       </w:r>
       <w:proofErr w:type="spellEnd"/>
       <w:r>
@@ -2646,422 +2816,22 @@
           <w:i/>
           <w:sz w:val="24"/>
           <w:szCs w:val="24"/>
-          <w:lang w:val="fr-FR"/>
-        </w:rPr>
-        <w:t xml:space="preserve"> the </w:t>
-      </w:r>
-      <w:proofErr w:type="spellStart"/>
-      <w:r>
+        </w:rPr>
+        <w:t xml:space="preserve"> 2008].</w:t>
+      </w:r>
+    </w:p>
+    <w:p>
+      <w:pPr>
+        <w:autoSpaceDE w:val="0"/>
+        <w:autoSpaceDN w:val="0"/>
+        <w:adjustRightInd w:val="0"/>
+        <w:spacing w:after="0" w:line="240" w:lineRule="auto"/>
+        <w:ind w:firstLine="720"/>
         <w:rPr>
           <w:rFonts w:ascii="Times-Roman" w:hAnsi="Times-Roman" w:cs="Times-Roman"/>
           <w:i/>
           <w:sz w:val="24"/>
           <w:szCs w:val="24"/>
-          <w:lang w:val="fr-FR"/>
-        </w:rPr>
-        <w:t>process</w:t>
-      </w:r>
-      <w:proofErr w:type="spellEnd"/>
-      <w:r>
-        <w:rPr>
-          <w:rFonts w:ascii="Times-Roman" w:hAnsi="Times-Roman" w:cs="Times-Roman"/>
-          <w:i/>
-          <w:sz w:val="24"/>
-          <w:szCs w:val="24"/>
-          <w:lang w:val="fr-FR"/>
-        </w:rPr>
-        <w:t xml:space="preserve"> of </w:t>
-      </w:r>
-      <w:proofErr w:type="spellStart"/>
-      <w:r>
-        <w:rPr>
-          <w:rFonts w:ascii="Times-Roman" w:hAnsi="Times-Roman" w:cs="Times-Roman"/>
-          <w:i/>
-          <w:sz w:val="24"/>
-          <w:szCs w:val="24"/>
-          <w:lang w:val="fr-FR"/>
-        </w:rPr>
-        <w:t>retrieving</w:t>
-      </w:r>
-      <w:proofErr w:type="spellEnd"/>
-      <w:r>
-        <w:rPr>
-          <w:rFonts w:ascii="Times-Roman" w:hAnsi="Times-Roman" w:cs="Times-Roman"/>
-          <w:i/>
-          <w:sz w:val="24"/>
-          <w:szCs w:val="24"/>
-          <w:lang w:val="fr-FR"/>
-        </w:rPr>
-        <w:t xml:space="preserve"> a block of data </w:t>
-      </w:r>
-      <w:proofErr w:type="spellStart"/>
-      <w:r>
-        <w:rPr>
-          <w:rFonts w:ascii="Times-Roman" w:hAnsi="Times-Roman" w:cs="Times-Roman"/>
-          <w:i/>
-          <w:sz w:val="24"/>
-          <w:szCs w:val="24"/>
-          <w:lang w:val="fr-FR"/>
-        </w:rPr>
-        <w:t>from</w:t>
-      </w:r>
-      <w:proofErr w:type="spellEnd"/>
-      <w:r>
-        <w:rPr>
-          <w:rFonts w:ascii="Times-Roman" w:hAnsi="Times-Roman" w:cs="Times-Roman"/>
-          <w:i/>
-          <w:sz w:val="24"/>
-          <w:szCs w:val="24"/>
-          <w:lang w:val="fr-FR"/>
-        </w:rPr>
-        <w:t xml:space="preserve"> a cube by </w:t>
-      </w:r>
-      <w:proofErr w:type="spellStart"/>
-      <w:r>
-        <w:rPr>
-          <w:rFonts w:ascii="Times-Roman" w:hAnsi="Times-Roman" w:cs="Times-Roman"/>
-          <w:i/>
-          <w:sz w:val="24"/>
-          <w:szCs w:val="24"/>
-          <w:lang w:val="fr-FR"/>
-        </w:rPr>
-        <w:t>filtering</w:t>
-      </w:r>
-      <w:proofErr w:type="spellEnd"/>
-      <w:r>
-        <w:rPr>
-          <w:rFonts w:ascii="Times-Roman" w:hAnsi="Times-Roman" w:cs="Times-Roman"/>
-          <w:i/>
-          <w:sz w:val="24"/>
-          <w:szCs w:val="24"/>
-          <w:lang w:val="fr-FR"/>
-        </w:rPr>
-        <w:t xml:space="preserve"> on one dimension [Vincent </w:t>
-      </w:r>
-      <w:proofErr w:type="spellStart"/>
-      <w:r>
-        <w:rPr>
-          <w:rFonts w:ascii="Times-Roman" w:hAnsi="Times-Roman" w:cs="Times-Roman"/>
-          <w:i/>
-          <w:sz w:val="24"/>
-          <w:szCs w:val="24"/>
-          <w:lang w:val="fr-FR"/>
-        </w:rPr>
-        <w:t>Rainardi</w:t>
-      </w:r>
-      <w:proofErr w:type="spellEnd"/>
-      <w:r>
-        <w:rPr>
-          <w:rFonts w:ascii="Times-Roman" w:hAnsi="Times-Roman" w:cs="Times-Roman"/>
-          <w:i/>
-          <w:sz w:val="24"/>
-          <w:szCs w:val="24"/>
-          <w:lang w:val="fr-FR"/>
-        </w:rPr>
-        <w:t xml:space="preserve"> 2008]. </w:t>
-      </w:r>
-    </w:p>
-    <w:p>
-      <w:pPr>
-        <w:autoSpaceDE w:val="0"/>
-        <w:autoSpaceDN w:val="0"/>
-        <w:adjustRightInd w:val="0"/>
-        <w:spacing w:after="0" w:line="240" w:lineRule="auto"/>
-        <w:ind w:firstLine="720"/>
-        <w:rPr>
-          <w:rFonts w:ascii="Times-Roman" w:hAnsi="Times-Roman" w:cs="Times-Roman"/>
-          <w:i/>
-          <w:sz w:val="24"/>
-          <w:szCs w:val="24"/>
-          <w:lang w:val="fr-FR"/>
-        </w:rPr>
-      </w:pPr>
-    </w:p>
-    <w:p>
-      <w:pPr>
-        <w:autoSpaceDE w:val="0"/>
-        <w:autoSpaceDN w:val="0"/>
-        <w:adjustRightInd w:val="0"/>
-        <w:spacing w:after="0" w:line="240" w:lineRule="auto"/>
-        <w:ind w:firstLine="720"/>
-        <w:rPr>
-          <w:rFonts w:ascii="Times-Roman" w:hAnsi="Times-Roman" w:cs="Times-Roman"/>
-          <w:i/>
-          <w:sz w:val="24"/>
-          <w:szCs w:val="24"/>
-          <w:lang w:val="fr-FR"/>
-        </w:rPr>
-      </w:pPr>
-    </w:p>
-    <w:p>
-      <w:pPr>
-        <w:autoSpaceDE w:val="0"/>
-        <w:autoSpaceDN w:val="0"/>
-        <w:adjustRightInd w:val="0"/>
-        <w:spacing w:after="0" w:line="240" w:lineRule="auto"/>
-        <w:ind w:firstLine="720"/>
-        <w:rPr>
-          <w:rFonts w:ascii="Times-Roman" w:hAnsi="Times-Roman" w:cs="Times-Roman"/>
-          <w:b/>
-          <w:sz w:val="24"/>
-          <w:szCs w:val="24"/>
-          <w:lang w:val="fr-FR"/>
-        </w:rPr>
-      </w:pPr>
-      <w:r>
-        <w:rPr>
-          <w:rFonts w:ascii="Times-Roman" w:hAnsi="Times-Roman" w:cs="Times-Roman"/>
-          <w:b/>
-          <w:sz w:val="24"/>
-          <w:szCs w:val="24"/>
-          <w:lang w:val="fr-FR"/>
-        </w:rPr>
-        <w:t xml:space="preserve">Figure du </w:t>
-      </w:r>
-      <w:proofErr w:type="spellStart"/>
-      <w:r>
-        <w:rPr>
-          <w:rFonts w:ascii="Times-Roman" w:hAnsi="Times-Roman" w:cs="Times-Roman"/>
-          <w:b/>
-          <w:sz w:val="24"/>
-          <w:szCs w:val="24"/>
-          <w:lang w:val="fr-FR"/>
-        </w:rPr>
-        <w:t>Slicing</w:t>
-      </w:r>
-      <w:proofErr w:type="spellEnd"/>
-    </w:p>
-    <w:p>
-      <w:pPr>
-        <w:autoSpaceDE w:val="0"/>
-        <w:autoSpaceDN w:val="0"/>
-        <w:adjustRightInd w:val="0"/>
-        <w:spacing w:after="0" w:line="240" w:lineRule="auto"/>
-        <w:ind w:firstLine="720"/>
-        <w:rPr>
-          <w:rFonts w:ascii="Times-Roman" w:hAnsi="Times-Roman" w:cs="Times-Roman"/>
-          <w:b/>
-          <w:sz w:val="24"/>
-          <w:szCs w:val="24"/>
-          <w:lang w:val="fr-FR"/>
-        </w:rPr>
-      </w:pPr>
-    </w:p>
-    <w:p>
-      <w:pPr>
-        <w:autoSpaceDE w:val="0"/>
-        <w:autoSpaceDN w:val="0"/>
-        <w:adjustRightInd w:val="0"/>
-        <w:spacing w:after="0" w:line="240" w:lineRule="auto"/>
-        <w:ind w:firstLine="720"/>
-        <w:rPr>
-          <w:rFonts w:ascii="Times-Roman" w:hAnsi="Times-Roman" w:cs="Times-Roman"/>
-          <w:b/>
-          <w:sz w:val="24"/>
-          <w:szCs w:val="24"/>
-          <w:lang w:val="fr-FR"/>
-        </w:rPr>
-      </w:pPr>
-    </w:p>
-    <w:p>
-      <w:pPr>
-        <w:autoSpaceDE w:val="0"/>
-        <w:autoSpaceDN w:val="0"/>
-        <w:adjustRightInd w:val="0"/>
-        <w:spacing w:after="0" w:line="240" w:lineRule="auto"/>
-        <w:ind w:firstLine="720"/>
-        <w:rPr>
-          <w:rFonts w:ascii="Times-Roman" w:hAnsi="Times-Roman" w:cs="Times-Roman"/>
-          <w:b/>
-          <w:sz w:val="24"/>
-          <w:szCs w:val="24"/>
-          <w:lang w:val="fr-FR"/>
-        </w:rPr>
-      </w:pPr>
-    </w:p>
-    <w:p>
-      <w:pPr>
-        <w:autoSpaceDE w:val="0"/>
-        <w:autoSpaceDN w:val="0"/>
-        <w:adjustRightInd w:val="0"/>
-        <w:spacing w:after="0" w:line="240" w:lineRule="auto"/>
-        <w:ind w:firstLine="720"/>
-        <w:rPr>
-          <w:rFonts w:ascii="Times-Roman" w:hAnsi="Times-Roman" w:cs="Times-Roman"/>
-          <w:i/>
-          <w:sz w:val="24"/>
-          <w:szCs w:val="24"/>
-          <w:lang w:val="fr-FR"/>
-        </w:rPr>
-      </w:pPr>
-      <w:proofErr w:type="spellStart"/>
-      <w:r>
-        <w:rPr>
-          <w:rFonts w:ascii="Times-Roman" w:hAnsi="Times-Roman" w:cs="Times-Roman"/>
-          <w:i/>
-          <w:sz w:val="24"/>
-          <w:szCs w:val="24"/>
-          <w:lang w:val="fr-FR"/>
-        </w:rPr>
-        <w:t>Dicing</w:t>
-      </w:r>
-      <w:proofErr w:type="spellEnd"/>
-      <w:r>
-        <w:rPr>
-          <w:rFonts w:ascii="Times-Roman" w:hAnsi="Times-Roman" w:cs="Times-Roman"/>
-          <w:i/>
-          <w:sz w:val="24"/>
-          <w:szCs w:val="24"/>
-          <w:lang w:val="fr-FR"/>
-        </w:rPr>
-        <w:t xml:space="preserve"> </w:t>
-      </w:r>
-      <w:proofErr w:type="spellStart"/>
-      <w:r>
-        <w:rPr>
-          <w:rFonts w:ascii="Times-Roman" w:hAnsi="Times-Roman" w:cs="Times-Roman"/>
-          <w:i/>
-          <w:sz w:val="24"/>
-          <w:szCs w:val="24"/>
-          <w:lang w:val="fr-FR"/>
-        </w:rPr>
-        <w:t>is</w:t>
-      </w:r>
-      <w:proofErr w:type="spellEnd"/>
-      <w:r>
-        <w:rPr>
-          <w:rFonts w:ascii="Times-Roman" w:hAnsi="Times-Roman" w:cs="Times-Roman"/>
-          <w:i/>
-          <w:sz w:val="24"/>
-          <w:szCs w:val="24"/>
-          <w:lang w:val="fr-FR"/>
-        </w:rPr>
-        <w:t xml:space="preserve"> the </w:t>
-      </w:r>
-      <w:proofErr w:type="spellStart"/>
-      <w:r>
-        <w:rPr>
-          <w:rFonts w:ascii="Times-Roman" w:hAnsi="Times-Roman" w:cs="Times-Roman"/>
-          <w:i/>
-          <w:sz w:val="24"/>
-          <w:szCs w:val="24"/>
-          <w:lang w:val="fr-FR"/>
-        </w:rPr>
-        <w:t>process</w:t>
-      </w:r>
-      <w:proofErr w:type="spellEnd"/>
-      <w:r>
-        <w:rPr>
-          <w:rFonts w:ascii="Times-Roman" w:hAnsi="Times-Roman" w:cs="Times-Roman"/>
-          <w:i/>
-          <w:sz w:val="24"/>
-          <w:szCs w:val="24"/>
-          <w:lang w:val="fr-FR"/>
-        </w:rPr>
-        <w:t xml:space="preserve"> of </w:t>
-      </w:r>
-      <w:proofErr w:type="spellStart"/>
-      <w:r>
-        <w:rPr>
-          <w:rFonts w:ascii="Times-Roman" w:hAnsi="Times-Roman" w:cs="Times-Roman"/>
-          <w:i/>
-          <w:sz w:val="24"/>
-          <w:szCs w:val="24"/>
-          <w:lang w:val="fr-FR"/>
-        </w:rPr>
-        <w:t>retrieving</w:t>
-      </w:r>
-      <w:proofErr w:type="spellEnd"/>
-      <w:r>
-        <w:rPr>
-          <w:rFonts w:ascii="Times-Roman" w:hAnsi="Times-Roman" w:cs="Times-Roman"/>
-          <w:i/>
-          <w:sz w:val="24"/>
-          <w:szCs w:val="24"/>
-          <w:lang w:val="fr-FR"/>
-        </w:rPr>
-        <w:t xml:space="preserve"> a block of data </w:t>
-      </w:r>
-      <w:proofErr w:type="spellStart"/>
-      <w:r>
-        <w:rPr>
-          <w:rFonts w:ascii="Times-Roman" w:hAnsi="Times-Roman" w:cs="Times-Roman"/>
-          <w:i/>
-          <w:sz w:val="24"/>
-          <w:szCs w:val="24"/>
-          <w:lang w:val="fr-FR"/>
-        </w:rPr>
-        <w:t>from</w:t>
-      </w:r>
-      <w:proofErr w:type="spellEnd"/>
-      <w:r>
-        <w:rPr>
-          <w:rFonts w:ascii="Times-Roman" w:hAnsi="Times-Roman" w:cs="Times-Roman"/>
-          <w:i/>
-          <w:sz w:val="24"/>
-          <w:szCs w:val="24"/>
-          <w:lang w:val="fr-FR"/>
-        </w:rPr>
-        <w:t xml:space="preserve"> a cube by </w:t>
-      </w:r>
-      <w:proofErr w:type="spellStart"/>
-      <w:r>
-        <w:rPr>
-          <w:rFonts w:ascii="Times-Roman" w:hAnsi="Times-Roman" w:cs="Times-Roman"/>
-          <w:i/>
-          <w:sz w:val="24"/>
-          <w:szCs w:val="24"/>
-          <w:lang w:val="fr-FR"/>
-        </w:rPr>
-        <w:t>filtering</w:t>
-      </w:r>
-      <w:proofErr w:type="spellEnd"/>
-      <w:r>
-        <w:rPr>
-          <w:rFonts w:ascii="Times-Roman" w:hAnsi="Times-Roman" w:cs="Times-Roman"/>
-          <w:i/>
-          <w:sz w:val="24"/>
-          <w:szCs w:val="24"/>
-          <w:lang w:val="fr-FR"/>
-        </w:rPr>
-        <w:t xml:space="preserve"> on all dimensions [Vincent </w:t>
-      </w:r>
-      <w:proofErr w:type="spellStart"/>
-      <w:r>
-        <w:rPr>
-          <w:rFonts w:ascii="Times-Roman" w:hAnsi="Times-Roman" w:cs="Times-Roman"/>
-          <w:i/>
-          <w:sz w:val="24"/>
-          <w:szCs w:val="24"/>
-          <w:lang w:val="fr-FR"/>
-        </w:rPr>
-        <w:t>Rainardi</w:t>
-      </w:r>
-      <w:proofErr w:type="spellEnd"/>
-      <w:r>
-        <w:rPr>
-          <w:rFonts w:ascii="Times-Roman" w:hAnsi="Times-Roman" w:cs="Times-Roman"/>
-          <w:i/>
-          <w:sz w:val="24"/>
-          <w:szCs w:val="24"/>
-          <w:lang w:val="fr-FR"/>
-        </w:rPr>
-        <w:t xml:space="preserve"> 2008].</w:t>
-      </w:r>
-    </w:p>
-    <w:p>
-      <w:pPr>
-        <w:autoSpaceDE w:val="0"/>
-        <w:autoSpaceDN w:val="0"/>
-        <w:adjustRightInd w:val="0"/>
-        <w:spacing w:after="0" w:line="240" w:lineRule="auto"/>
-        <w:ind w:firstLine="720"/>
-        <w:rPr>
-          <w:rFonts w:ascii="Times-Roman" w:hAnsi="Times-Roman" w:cs="Times-Roman"/>
-          <w:i/>
-          <w:sz w:val="24"/>
-          <w:szCs w:val="24"/>
-          <w:lang w:val="fr-FR"/>
         </w:rPr>
       </w:pPr>
     </w:p>
@@ -3193,6 +2963,7 @@
           <w:szCs w:val="24"/>
           <w:lang w:val="fr-FR"/>
         </w:rPr>
+        <w:lastRenderedPageBreak/>
         <w:t>Plusieurs chercheurs ou équipes de recherche ont essayé de proposer des démarches pour la réalisation d’un projet Data Warehouse, ces démarches se croisent essentiellement dans les étapes suivantes :</w:t>
       </w:r>
     </w:p>
@@ -3249,7 +3020,6 @@
           <w:szCs w:val="24"/>
           <w:lang w:val="fr-FR"/>
         </w:rPr>
-        <w:lastRenderedPageBreak/>
         <w:t>Alimentation du Data Warehouse,</w:t>
       </w:r>
     </w:p>
@@ -4115,6 +3885,7 @@
           <w:szCs w:val="24"/>
           <w:lang w:val="fr-FR"/>
         </w:rPr>
+        <w:lastRenderedPageBreak/>
         <w:t>Evolution du schéma des données source</w:t>
       </w:r>
     </w:p>
@@ -4176,7 +3947,6 @@
           <w:szCs w:val="24"/>
           <w:lang w:val="fr-FR"/>
         </w:rPr>
-        <w:lastRenderedPageBreak/>
         <w:t xml:space="preserve">Inmon considère que l’utilisateur ne peut jamais déterminer ses besoins dès le départ, « </w:t>
       </w:r>
       <w:r>
@@ -4801,6 +4571,7 @@
           <w:szCs w:val="24"/>
           <w:lang w:val="fr-FR"/>
         </w:rPr>
+        <w:lastRenderedPageBreak/>
         <w:t>Consolidation des données.</w:t>
       </w:r>
     </w:p>
@@ -4885,7 +4656,6 @@
           <w:szCs w:val="24"/>
           <w:lang w:val="fr-FR"/>
         </w:rPr>
-        <w:lastRenderedPageBreak/>
         <w:t>Compléter et renseigner les valeurs manquantes. Cette opération se solde par la production d’informations dignes d’intérêt pour l’entreprise et de et sont donc prêtes à être entreposées.</w:t>
       </w:r>
     </w:p>
@@ -5480,7 +5250,17 @@
           <w:szCs w:val="24"/>
           <w:lang w:val="fr-FR"/>
         </w:rPr>
-        <w:t xml:space="preserve"> ad-hoc reste très fréquent dans ce type de projet. En effet, les utilisateurs de l’entrepôt de données, et spécialement les analystes, seront amenés à interagir avec le DW via des requêtes ad-hoc dans le but de faire les analyses requises par leurs métiers et, d’élaborer aussi, des rapports et des tableaux de bords spécifiques. L’accès à ce genre de service peut se faire via différentes méthodes et outils. Cependant, les spécialistes en la matière préconisent de laisser la possibilité à l’utilisateur de choisir les outils qui lui paraissent les plus adéquats.</w:t>
+        <w:t xml:space="preserve"> ad-hoc reste très fréquent dans ce type de projet. En effet, les utilisateurs de l’entrepôt de données, et spécialement les analystes, seront amenés à interagir avec le DW via des requêtes ad-hoc dans le but de faire les analyses requises par leurs métiers et, d’élaborer aussi, des rapports et des tableaux de bords spécifiques. L’accès à ce genre de service peut se </w:t>
+      </w:r>
+      <w:r>
+        <w:rPr>
+          <w:rFonts w:ascii="Times-Roman" w:hAnsi="Times-Roman" w:cs="Times-Roman"/>
+          <w:sz w:val="24"/>
+          <w:szCs w:val="24"/>
+          <w:lang w:val="fr-FR"/>
+        </w:rPr>
+        <w:lastRenderedPageBreak/>
+        <w:t>faire via différentes méthodes et outils. Cependant, les spécialistes en la matière préconisent de laisser la possibilité à l’utilisateur de choisir les outils qui lui paraissent les plus adéquats.</w:t>
       </w:r>
     </w:p>
     <w:p>
@@ -5556,7 +5336,6 @@
           <w:szCs w:val="24"/>
           <w:lang w:val="fr-FR"/>
         </w:rPr>
-        <w:lastRenderedPageBreak/>
         <w:t xml:space="preserve">Destiné essentiellement à la production de rapports et de tableaux de bord, </w:t>
       </w:r>
       <w:r>
@@ -6130,6 +5909,7 @@
           <w:szCs w:val="24"/>
           <w:lang w:val="fr-FR"/>
         </w:rPr>
+        <w:lastRenderedPageBreak/>
         <w:t xml:space="preserve">Support : </w:t>
       </w:r>
       <w:r>
@@ -6164,7 +5944,6 @@
           <w:szCs w:val="24"/>
           <w:lang w:val="fr-FR"/>
         </w:rPr>
-        <w:lastRenderedPageBreak/>
         <w:t xml:space="preserve">Formation : </w:t>
       </w:r>
       <w:r>
@@ -6396,8 +6175,6 @@
         </w:rPr>
         <w:t xml:space="preserve">Comme la majorité des projets informatiques, Hosteline a été conçu et réalisé selon un canevas avec des langages et méthodes de conception bien connu. En effet ce projet a été piloté par la méthodologie agile SCRUM (Annexe xx) avec le langage UML pour accompagne la conception. Apres une description brève du langage UML, Les diagrammes qui ont servi </w:t>
       </w:r>
-      <w:proofErr w:type="spellStart"/>
-      <w:proofErr w:type="gramStart"/>
       <w:r>
         <w:rPr>
           <w:rFonts w:ascii="Arial" w:hAnsi="Arial" w:cs="Arial"/>
@@ -6407,10 +6184,8 @@
           <w:shd w:val="clear" w:color="auto" w:fill="FFFFFF"/>
           <w:lang w:val="fr-FR"/>
         </w:rPr>
-        <w:t>a</w:t>
-      </w:r>
-      <w:proofErr w:type="spellEnd"/>
-      <w:proofErr w:type="gramEnd"/>
+        <w:t>à</w:t>
+      </w:r>
       <w:r>
         <w:rPr>
           <w:rFonts w:ascii="Arial" w:hAnsi="Arial" w:cs="Arial"/>
@@ -6785,6 +6560,7 @@
           <w:szCs w:val="24"/>
           <w:lang w:val="fr-FR"/>
         </w:rPr>
+        <w:lastRenderedPageBreak/>
         <w:t>diagrammes de déploiement</w:t>
       </w:r>
     </w:p>
@@ -6889,7 +6665,6 @@
           <w:szCs w:val="24"/>
           <w:lang w:val="fr-FR"/>
         </w:rPr>
-        <w:lastRenderedPageBreak/>
         <w:t>diagrammes de collaboration</w:t>
       </w:r>
     </w:p>
@@ -7280,7 +7055,6 @@
           <w:sz w:val="21"/>
           <w:szCs w:val="21"/>
           <w:shd w:val="clear" w:color="auto" w:fill="FFFFFF"/>
-          <w:lang w:val="fr-FR"/>
         </w:rPr>
       </w:pPr>
       <w:r>
@@ -7290,7 +7064,6 @@
           <w:sz w:val="21"/>
           <w:szCs w:val="21"/>
           <w:shd w:val="clear" w:color="auto" w:fill="FFFFFF"/>
-          <w:lang w:val="fr-FR"/>
         </w:rPr>
         <w:t>Figure:</w:t>
       </w:r>
@@ -7301,7 +7074,6 @@
           <w:sz w:val="21"/>
           <w:szCs w:val="21"/>
           <w:shd w:val="clear" w:color="auto" w:fill="FFFFFF"/>
-          <w:lang w:val="fr-FR"/>
         </w:rPr>
         <w:t xml:space="preserve"> Use case 1</w:t>
       </w:r>
@@ -7319,7 +7091,6 @@
           <w:sz w:val="21"/>
           <w:szCs w:val="21"/>
           <w:shd w:val="clear" w:color="auto" w:fill="FFFFFF"/>
-          <w:lang w:val="fr-FR"/>
         </w:rPr>
       </w:pPr>
     </w:p>
@@ -7336,7 +7107,6 @@
           <w:sz w:val="21"/>
           <w:szCs w:val="21"/>
           <w:shd w:val="clear" w:color="auto" w:fill="FFFFFF"/>
-          <w:lang w:val="fr-FR"/>
         </w:rPr>
       </w:pPr>
       <w:r>
@@ -7346,7 +7116,6 @@
           <w:sz w:val="21"/>
           <w:szCs w:val="21"/>
           <w:shd w:val="clear" w:color="auto" w:fill="FFFFFF"/>
-          <w:lang w:val="fr-FR"/>
         </w:rPr>
         <w:t>Figure:</w:t>
       </w:r>
@@ -7357,7 +7126,6 @@
           <w:sz w:val="21"/>
           <w:szCs w:val="21"/>
           <w:shd w:val="clear" w:color="auto" w:fill="FFFFFF"/>
-          <w:lang w:val="fr-FR"/>
         </w:rPr>
         <w:t xml:space="preserve"> Use case 2</w:t>
       </w:r>
@@ -7374,7 +7142,6 @@
           <w:sz w:val="21"/>
           <w:szCs w:val="21"/>
           <w:shd w:val="clear" w:color="auto" w:fill="FFFFFF"/>
-          <w:lang w:val="fr-FR"/>
         </w:rPr>
       </w:pPr>
     </w:p>
@@ -7711,6 +7478,7 @@
           <w:shd w:val="clear" w:color="auto" w:fill="FFFFFF"/>
           <w:lang w:val="fr-FR"/>
         </w:rPr>
+        <w:lastRenderedPageBreak/>
         <w:t>Le </w:t>
       </w:r>
       <w:r>
@@ -7879,19 +7647,7 @@
           <w:shd w:val="clear" w:color="auto" w:fill="FFFFFF"/>
           <w:lang w:val="fr-FR"/>
         </w:rPr>
-        <w:t xml:space="preserve">. Les caractéristiques </w:t>
-      </w:r>
-      <w:r>
-        <w:rPr>
-          <w:rFonts w:ascii="Arial" w:hAnsi="Arial" w:cs="Arial"/>
-          <w:color w:val="222222"/>
-          <w:sz w:val="21"/>
-          <w:szCs w:val="21"/>
-          <w:shd w:val="clear" w:color="auto" w:fill="FFFFFF"/>
-          <w:lang w:val="fr-FR"/>
-        </w:rPr>
-        <w:lastRenderedPageBreak/>
-        <w:t>des ressources matérielles physiques et des supports de communication peuvent être précisées par stéréotype</w:t>
+        <w:t>. Les caractéristiques des ressources matérielles physiques et des supports de communication peuvent être précisées par stéréotype</w:t>
       </w:r>
     </w:p>
     <w:p>
@@ -8104,7 +7860,7 @@
           <w:shd w:val="clear" w:color="auto" w:fill="FFFFFF"/>
           <w:lang w:val="fr-FR"/>
         </w:rPr>
-        <w:t>Dès qu’un utilisateur ouvre pour la première fois le site de Hosteline (hosteline.com), son adresse IP et localisation sont sauvegardés sur la plateforme. Au fur et à mesure que l’utilisateur intensifie son activité</w:t>
+        <w:t xml:space="preserve">Si on parle de mettre en œuvre un système </w:t>
       </w:r>
       <w:r>
         <w:rPr>
@@ -8115,7 +7871,7 @@
           <w:shd w:val="clear" w:color="auto" w:fill="FFFFFF"/>
           <w:lang w:val="fr-FR"/>
         </w:rPr>
-        <w:t xml:space="preserve"> sur la plateforme il sera invit</w:t>
+        <w:t>décisionnel</w:t>
       </w:r>
       <w:r>
         <w:rPr>
@@ -8126,9 +7882,8 @@
           <w:shd w:val="clear" w:color="auto" w:fill="FFFFFF"/>
           <w:lang w:val="fr-FR"/>
         </w:rPr>
-        <w:t>é à s’inscrire [</w:t>
-      </w:r>
-      <w:proofErr w:type="spellStart"/>
+        <w:t xml:space="preserve"> sur </w:t>
+      </w:r>
       <w:r>
         <w:rPr>
           <w:rFonts w:ascii="Arial" w:hAnsi="Arial" w:cs="Arial"/>
@@ -8138,9 +7893,8 @@
           <w:shd w:val="clear" w:color="auto" w:fill="FFFFFF"/>
           <w:lang w:val="fr-FR"/>
         </w:rPr>
-        <w:t>Anexxe</w:t>
-      </w:r>
-      <w:proofErr w:type="spellEnd"/>
+        <w:t>Hosteline</w:t>
+      </w:r>
       <w:r>
         <w:rPr>
           <w:rFonts w:ascii="Arial" w:hAnsi="Arial" w:cs="Arial"/>
@@ -8150,9 +7904,8 @@
           <w:shd w:val="clear" w:color="auto" w:fill="FFFFFF"/>
           <w:lang w:val="fr-FR"/>
         </w:rPr>
-        <w:t xml:space="preserve"> XX] ou comme le prévoient les </w:t>
-      </w:r>
-      <w:proofErr w:type="spellStart"/>
+        <w:t xml:space="preserve"> c’est parce que un système </w:t>
+      </w:r>
       <w:r>
         <w:rPr>
           <w:rFonts w:ascii="Arial" w:hAnsi="Arial" w:cs="Arial"/>
@@ -8162,9 +7915,8 @@
           <w:shd w:val="clear" w:color="auto" w:fill="FFFFFF"/>
           <w:lang w:val="fr-FR"/>
         </w:rPr>
-        <w:t>regles</w:t>
-      </w:r>
-      <w:proofErr w:type="spellEnd"/>
+        <w:t>opérationnel</w:t>
+      </w:r>
       <w:r>
         <w:rPr>
           <w:rFonts w:ascii="Arial" w:hAnsi="Arial" w:cs="Arial"/>
@@ -8174,9 +7926,8 @@
           <w:shd w:val="clear" w:color="auto" w:fill="FFFFFF"/>
           <w:lang w:val="fr-FR"/>
         </w:rPr>
-        <w:t xml:space="preserve"> de confidentialité de la plateforme il </w:t>
-      </w:r>
-      <w:proofErr w:type="spellStart"/>
+        <w:t xml:space="preserve"> qui va fournir les </w:t>
+      </w:r>
       <w:r>
         <w:rPr>
           <w:rFonts w:ascii="Arial" w:hAnsi="Arial" w:cs="Arial"/>
@@ -8186,9 +7937,8 @@
           <w:shd w:val="clear" w:color="auto" w:fill="FFFFFF"/>
           <w:lang w:val="fr-FR"/>
         </w:rPr>
-        <w:t>poura</w:t>
-      </w:r>
-      <w:proofErr w:type="spellEnd"/>
+        <w:t>données</w:t>
+      </w:r>
       <w:r>
         <w:rPr>
           <w:rFonts w:ascii="Arial" w:hAnsi="Arial" w:cs="Arial"/>
@@ -8198,9 +7948,8 @@
           <w:shd w:val="clear" w:color="auto" w:fill="FFFFFF"/>
           <w:lang w:val="fr-FR"/>
         </w:rPr>
-        <w:t xml:space="preserve"> </w:t>
-      </w:r>
-      <w:proofErr w:type="spellStart"/>
+        <w:t xml:space="preserve"> a ce dernier existe déjà et est tout </w:t>
+      </w:r>
       <w:r>
         <w:rPr>
           <w:rFonts w:ascii="Arial" w:hAnsi="Arial" w:cs="Arial"/>
@@ -8210,9 +7959,8 @@
           <w:shd w:val="clear" w:color="auto" w:fill="FFFFFF"/>
           <w:lang w:val="fr-FR"/>
         </w:rPr>
-        <w:t>reserver</w:t>
-      </w:r>
-      <w:proofErr w:type="spellEnd"/>
+        <w:t>à</w:t>
+      </w:r>
       <w:r>
         <w:rPr>
           <w:rFonts w:ascii="Arial" w:hAnsi="Arial" w:cs="Arial"/>
@@ -8222,9 +7970,8 @@
           <w:shd w:val="clear" w:color="auto" w:fill="FFFFFF"/>
           <w:lang w:val="fr-FR"/>
         </w:rPr>
-        <w:t xml:space="preserve"> dans </w:t>
-      </w:r>
-      <w:proofErr w:type="spellStart"/>
+        <w:t xml:space="preserve"> fait </w:t>
+      </w:r>
       <w:r>
         <w:rPr>
           <w:rFonts w:ascii="Arial" w:hAnsi="Arial" w:cs="Arial"/>
@@ -8234,9 +7981,8 @@
           <w:shd w:val="clear" w:color="auto" w:fill="FFFFFF"/>
           <w:lang w:val="fr-FR"/>
         </w:rPr>
-        <w:t>tout</w:t>
-      </w:r>
-      <w:proofErr w:type="spellEnd"/>
+        <w:t>fonctionnel</w:t>
+      </w:r>
       <w:r>
         <w:rPr>
           <w:rFonts w:ascii="Arial" w:hAnsi="Arial" w:cs="Arial"/>
@@ -8246,9 +7992,8 @@
           <w:shd w:val="clear" w:color="auto" w:fill="FFFFFF"/>
           <w:lang w:val="fr-FR"/>
         </w:rPr>
-        <w:t xml:space="preserve"> les </w:t>
-      </w:r>
-      <w:proofErr w:type="spellStart"/>
+        <w:t>. Dans cette partie nou</w:t>
+      </w:r>
       <w:r>
         <w:rPr>
           <w:rFonts w:ascii="Arial" w:hAnsi="Arial" w:cs="Arial"/>
@@ -8258,46 +8003,8 @@
           <w:shd w:val="clear" w:color="auto" w:fill="FFFFFF"/>
           <w:lang w:val="fr-FR"/>
         </w:rPr>
-        <w:t>hotels</w:t>
-      </w:r>
-      <w:proofErr w:type="spellEnd"/>
-      <w:r>
-        <w:rPr>
-          <w:rFonts w:ascii="Arial" w:hAnsi="Arial" w:cs="Arial"/>
-          <w:color w:val="222222"/>
-          <w:sz w:val="21"/>
-          <w:szCs w:val="21"/>
-          <w:shd w:val="clear" w:color="auto" w:fill="FFFFFF"/>
-          <w:lang w:val="fr-FR"/>
-        </w:rPr>
-        <w:t xml:space="preserve"> de la plateforme mais ne jouira pas de tout le avantage. Les </w:t>
-      </w:r>
-      <w:proofErr w:type="spellStart"/>
-      <w:r>
-        <w:rPr>
-          <w:rFonts w:ascii="Arial" w:hAnsi="Arial" w:cs="Arial"/>
-          <w:color w:val="222222"/>
-          <w:sz w:val="21"/>
-          <w:szCs w:val="21"/>
-          <w:shd w:val="clear" w:color="auto" w:fill="FFFFFF"/>
-          <w:lang w:val="fr-FR"/>
-        </w:rPr>
-        <w:t>reservations</w:t>
-      </w:r>
-      <w:proofErr w:type="spellEnd"/>
-      <w:r>
-        <w:rPr>
-          <w:rFonts w:ascii="Arial" w:hAnsi="Arial" w:cs="Arial"/>
-          <w:color w:val="222222"/>
-          <w:sz w:val="21"/>
-          <w:szCs w:val="21"/>
-          <w:shd w:val="clear" w:color="auto" w:fill="FFFFFF"/>
-          <w:lang w:val="fr-FR"/>
-        </w:rPr>
-        <w:t xml:space="preserve"> se font selon</w:t>
-      </w:r>
-      <w:bookmarkStart w:id="0" w:name="_GoBack"/>
-      <w:bookmarkEnd w:id="0"/>
+        <w:t>s allons présenter en quelques figure des interfaces du Systèmes opérationnel par les quels la collecte de données est plus forte sur Hosteline.</w:t>
+      </w:r>
     </w:p>
     <w:p>
       <w:pPr>

</xml_diff>